<commit_message>
re-read chapter 1 of DMBOK
</commit_message>
<xml_diff>
--- a/Sideline/初中数学/九年级/反比例函数/反比例函数.docx
+++ b/Sideline/初中数学/九年级/反比例函数/反比例函数.docx
@@ -34,8 +34,6 @@
         </w:rPr>
         <w:t>反比例函数的图像和性质</w:t>
       </w:r>
-      <w:bookmarkStart w:id="0" w:name="_GoBack"/>
-      <w:bookmarkEnd w:id="0"/>
     </w:p>
     <w:p>
       <w:pPr>
@@ -1010,51 +1008,8 @@
           </wp:inline>
         </w:drawing>
       </w:r>
-    </w:p>
-    <w:p>
-      <w:r>
-        <w:drawing>
-          <wp:inline distT="0" distB="0" distL="114300" distR="114300">
-            <wp:extent cx="5273675" cy="2910205"/>
-            <wp:effectExtent l="0" t="0" r="3175" b="4445"/>
-            <wp:docPr id="1" name="图片 1"/>
-            <wp:cNvGraphicFramePr>
-              <a:graphicFrameLocks xmlns:a="http://schemas.openxmlformats.org/drawingml/2006/main" noChangeAspect="1"/>
-            </wp:cNvGraphicFramePr>
-            <a:graphic xmlns:a="http://schemas.openxmlformats.org/drawingml/2006/main">
-              <a:graphicData uri="http://schemas.openxmlformats.org/drawingml/2006/picture">
-                <pic:pic xmlns:pic="http://schemas.openxmlformats.org/drawingml/2006/picture">
-                  <pic:nvPicPr>
-                    <pic:cNvPr id="1" name="图片 1"/>
-                    <pic:cNvPicPr>
-                      <a:picLocks noChangeAspect="1"/>
-                    </pic:cNvPicPr>
-                  </pic:nvPicPr>
-                  <pic:blipFill>
-                    <a:blip r:embed="rId19"/>
-                    <a:stretch>
-                      <a:fillRect/>
-                    </a:stretch>
-                  </pic:blipFill>
-                  <pic:spPr>
-                    <a:xfrm>
-                      <a:off x="0" y="0"/>
-                      <a:ext cx="5273675" cy="2910205"/>
-                    </a:xfrm>
-                    <a:prstGeom prst="rect">
-                      <a:avLst/>
-                    </a:prstGeom>
-                    <a:noFill/>
-                    <a:ln>
-                      <a:noFill/>
-                    </a:ln>
-                  </pic:spPr>
-                </pic:pic>
-              </a:graphicData>
-            </a:graphic>
-          </wp:inline>
-        </w:drawing>
-      </w:r>
+      <w:bookmarkStart w:id="0" w:name="_GoBack"/>
+      <w:bookmarkEnd w:id="0"/>
     </w:p>
     <w:p>
       <w:r>
@@ -1076,7 +1031,7 @@
                     </pic:cNvPicPr>
                   </pic:nvPicPr>
                   <pic:blipFill>
-                    <a:blip r:embed="rId20"/>
+                    <a:blip r:embed="rId19"/>
                     <a:stretch>
                       <a:fillRect/>
                     </a:stretch>
@@ -1115,7 +1070,7 @@
                     </pic:cNvPicPr>
                   </pic:nvPicPr>
                   <pic:blipFill>
-                    <a:blip r:embed="rId21"/>
+                    <a:blip r:embed="rId20"/>
                     <a:stretch>
                       <a:fillRect/>
                     </a:stretch>
@@ -1157,7 +1112,7 @@
                     </pic:cNvPicPr>
                   </pic:nvPicPr>
                   <pic:blipFill>
-                    <a:blip r:embed="rId22"/>
+                    <a:blip r:embed="rId21"/>
                     <a:stretch>
                       <a:fillRect/>
                     </a:stretch>
@@ -1198,7 +1153,7 @@
                     </pic:cNvPicPr>
                   </pic:nvPicPr>
                   <pic:blipFill>
-                    <a:blip r:embed="rId23"/>
+                    <a:blip r:embed="rId22"/>
                     <a:stretch>
                       <a:fillRect/>
                     </a:stretch>
@@ -1239,7 +1194,7 @@
                     </pic:cNvPicPr>
                   </pic:nvPicPr>
                   <pic:blipFill>
-                    <a:blip r:embed="rId24"/>
+                    <a:blip r:embed="rId23"/>
                     <a:stretch>
                       <a:fillRect/>
                     </a:stretch>
@@ -1280,7 +1235,7 @@
                     </pic:cNvPicPr>
                   </pic:nvPicPr>
                   <pic:blipFill>
-                    <a:blip r:embed="rId25"/>
+                    <a:blip r:embed="rId24"/>
                     <a:stretch>
                       <a:fillRect/>
                     </a:stretch>
@@ -1319,7 +1274,7 @@
                     </pic:cNvPicPr>
                   </pic:nvPicPr>
                   <pic:blipFill>
-                    <a:blip r:embed="rId26"/>
+                    <a:blip r:embed="rId25"/>
                     <a:stretch>
                       <a:fillRect/>
                     </a:stretch>
@@ -1360,7 +1315,7 @@
                     </pic:cNvPicPr>
                   </pic:nvPicPr>
                   <pic:blipFill>
-                    <a:blip r:embed="rId27"/>
+                    <a:blip r:embed="rId26"/>
                     <a:stretch>
                       <a:fillRect/>
                     </a:stretch>
@@ -1401,7 +1356,7 @@
                     </pic:cNvPicPr>
                   </pic:nvPicPr>
                   <pic:blipFill>
-                    <a:blip r:embed="rId28"/>
+                    <a:blip r:embed="rId27"/>
                     <a:stretch>
                       <a:fillRect/>
                     </a:stretch>
@@ -1442,7 +1397,7 @@
                     </pic:cNvPicPr>
                   </pic:nvPicPr>
                   <pic:blipFill>
-                    <a:blip r:embed="rId29"/>
+                    <a:blip r:embed="rId28"/>
                     <a:stretch>
                       <a:fillRect/>
                     </a:stretch>
@@ -1483,7 +1438,7 @@
                     </pic:cNvPicPr>
                   </pic:nvPicPr>
                   <pic:blipFill>
-                    <a:blip r:embed="rId30"/>
+                    <a:blip r:embed="rId29"/>
                     <a:stretch>
                       <a:fillRect/>
                     </a:stretch>
@@ -1522,7 +1477,7 @@
                     </pic:cNvPicPr>
                   </pic:nvPicPr>
                   <pic:blipFill>
-                    <a:blip r:embed="rId31"/>
+                    <a:blip r:embed="rId30"/>
                     <a:stretch>
                       <a:fillRect/>
                     </a:stretch>
@@ -1563,7 +1518,7 @@
                     </pic:cNvPicPr>
                   </pic:nvPicPr>
                   <pic:blipFill>
-                    <a:blip r:embed="rId32"/>
+                    <a:blip r:embed="rId31"/>
                     <a:stretch>
                       <a:fillRect/>
                     </a:stretch>
@@ -1602,7 +1557,7 @@
                     </pic:cNvPicPr>
                   </pic:nvPicPr>
                   <pic:blipFill>
-                    <a:blip r:embed="rId33"/>
+                    <a:blip r:embed="rId32"/>
                     <a:stretch>
                       <a:fillRect/>
                     </a:stretch>
@@ -1643,7 +1598,7 @@
                     </pic:cNvPicPr>
                   </pic:nvPicPr>
                   <pic:blipFill>
-                    <a:blip r:embed="rId34"/>
+                    <a:blip r:embed="rId33"/>
                     <a:stretch>
                       <a:fillRect/>
                     </a:stretch>

</xml_diff>